<commit_message>
appearing of most interested animal
</commit_message>
<xml_diff>
--- a/projekt_kaczuszka/todo_duck.docx
+++ b/projekt_kaczuszka/todo_duck.docx
@@ -3,11 +3,61 @@
 <w:document xmlns:wpc="http://schemas.microsoft.com/office/word/2010/wordprocessingCanvas" xmlns:mc="http://schemas.openxmlformats.org/markup-compatibility/2006" xmlns:o="urn:schemas-microsoft-com:office:office" xmlns:r="http://schemas.openxmlformats.org/officeDocument/2006/relationships" xmlns:m="http://schemas.openxmlformats.org/officeDocument/2006/math" xmlns:v="urn:schemas-microsoft-com:vml" xmlns:wp14="http://schemas.microsoft.com/office/word/2010/wordprocessingDrawing" xmlns:wp="http://schemas.openxmlformats.org/drawingml/2006/wordprocessingDrawing" xmlns:w10="urn:schemas-microsoft-com:office:word" xmlns:w="http://schemas.openxmlformats.org/wordprocessingml/2006/main" xmlns:w14="http://schemas.microsoft.com/office/word/2010/wordml" xmlns:w15="http://schemas.microsoft.com/office/word/2012/wordml" xmlns:wpg="http://schemas.microsoft.com/office/word/2010/wordprocessingGroup" xmlns:wpi="http://schemas.microsoft.com/office/word/2010/wordprocessingInk" xmlns:wne="http://schemas.microsoft.com/office/word/2006/wordml" xmlns:wps="http://schemas.microsoft.com/office/word/2010/wordprocessingShape" mc:Ignorable="w14 w15 wp14">
   <w:body>
     <w:p>
+      <w:bookmarkStart w:id="0" w:name="_GoBack"/>
       <w:r>
         <w:rPr>
           <w:noProof/>
           <w:lang w:eastAsia="pl-PL"/>
         </w:rPr>
+        <w:drawing>
+          <wp:inline distT="0" distB="0" distL="0" distR="0">
+            <wp:extent cx="852487" cy="852487"/>
+            <wp:effectExtent l="0" t="0" r="5080" b="5080"/>
+            <wp:docPr id="15" name="Obraz 15"/>
+            <wp:cNvGraphicFramePr>
+              <a:graphicFrameLocks xmlns:a="http://schemas.openxmlformats.org/drawingml/2006/main" noChangeAspect="1"/>
+            </wp:cNvGraphicFramePr>
+            <a:graphic xmlns:a="http://schemas.openxmlformats.org/drawingml/2006/main">
+              <a:graphicData uri="http://schemas.openxmlformats.org/drawingml/2006/picture">
+                <pic:pic xmlns:pic="http://schemas.openxmlformats.org/drawingml/2006/picture">
+                  <pic:nvPicPr>
+                    <pic:cNvPr id="15" name="41sfz8dKX1L.jpg"/>
+                    <pic:cNvPicPr/>
+                  </pic:nvPicPr>
+                  <pic:blipFill>
+                    <a:blip r:embed="rId5" cstate="print">
+                      <a:extLst>
+                        <a:ext uri="{28A0092B-C50C-407E-A947-70E740481C1C}">
+                          <a14:useLocalDpi xmlns:a14="http://schemas.microsoft.com/office/drawing/2010/main" val="0"/>
+                        </a:ext>
+                      </a:extLst>
+                    </a:blip>
+                    <a:stretch>
+                      <a:fillRect/>
+                    </a:stretch>
+                  </pic:blipFill>
+                  <pic:spPr>
+                    <a:xfrm>
+                      <a:off x="0" y="0"/>
+                      <a:ext cx="871807" cy="871807"/>
+                    </a:xfrm>
+                    <a:prstGeom prst="rect">
+                      <a:avLst/>
+                    </a:prstGeom>
+                  </pic:spPr>
+                </pic:pic>
+              </a:graphicData>
+            </a:graphic>
+          </wp:inline>
+        </w:drawing>
+      </w:r>
+      <w:bookmarkEnd w:id="0"/>
+      <w:r>
+        <w:rPr>
+          <w:noProof/>
+          <w:lang w:eastAsia="pl-PL"/>
+        </w:rPr>
+        <w:lastRenderedPageBreak/>
         <mc:AlternateContent>
           <mc:Choice Requires="wps">
             <w:drawing>
@@ -62,7 +112,7 @@
                       </wps:style>
                       <wps:txbx>
                         <w:txbxContent>
-                          <w:bookmarkStart w:id="0" w:name="dymek3"/>
+                          <w:bookmarkStart w:id="1" w:name="dymek3"/>
                           <w:p>
                             <w:pPr>
                               <w:jc w:val="center"/>
@@ -107,7 +157,7 @@
                               </w:rPr>
                               <w:fldChar w:fldCharType="end"/>
                             </w:r>
-                            <w:bookmarkEnd w:id="0"/>
+                            <w:bookmarkEnd w:id="1"/>
                           </w:p>
                         </w:txbxContent>
                       </wps:txbx>
@@ -331,39 +381,7 @@
                                   <w:sz w:val="12"/>
                                   <w:szCs w:val="12"/>
                                 </w:rPr>
-                                <w:t>set</w:t>
-                              </w:r>
-                              <w:r>
-                                <w:rPr>
-                                  <w:rStyle w:val="Hipercze"/>
-                                  <w:sz w:val="12"/>
-                                  <w:szCs w:val="12"/>
-                                </w:rPr>
-                                <w:t>F</w:t>
-                              </w:r>
-                              <w:r>
-                                <w:rPr>
-                                  <w:rStyle w:val="Hipercze"/>
-                                  <w:sz w:val="12"/>
-                                  <w:szCs w:val="12"/>
-                                </w:rPr>
-                                <w:t>ilte</w:t>
-                              </w:r>
-                              <w:r>
-                                <w:rPr>
-                                  <w:rStyle w:val="Hipercze"/>
-                                  <w:sz w:val="12"/>
-                                  <w:szCs w:val="12"/>
-                                </w:rPr>
-                                <w:t>r</w:t>
-                              </w:r>
-                              <w:r>
-                                <w:rPr>
-                                  <w:rStyle w:val="Hipercze"/>
-                                  <w:sz w:val="12"/>
-                                  <w:szCs w:val="12"/>
-                                </w:rPr>
-                                <w:t>s</w:t>
+                                <w:t>setFilters</w:t>
                               </w:r>
                               <w:proofErr w:type="spellEnd"/>
                             </w:hyperlink>
@@ -554,7 +572,7 @@
                                 <w:szCs w:val="12"/>
                               </w:rPr>
                             </w:pPr>
-                            <w:bookmarkStart w:id="4" w:name="dymek1"/>
+                            <w:bookmarkStart w:id="3" w:name="dymek1"/>
                             <w:r>
                               <w:rPr>
                                 <w:sz w:val="12"/>
@@ -598,7 +616,7 @@
                             </w:r>
                             <w:proofErr w:type="spellEnd"/>
                           </w:p>
-                          <w:bookmarkEnd w:id="4"/>
+                          <w:bookmarkEnd w:id="3"/>
                           <w:p/>
                         </w:txbxContent>
                       </wps:txbx>
@@ -710,7 +728,7 @@
                     <pic:cNvPicPr/>
                   </pic:nvPicPr>
                   <pic:blipFill>
-                    <a:blip r:embed="rId5">
+                    <a:blip r:embed="rId6">
                       <a:extLst>
                         <a:ext uri="{28A0092B-C50C-407E-A947-70E740481C1C}">
                           <a14:useLocalDpi xmlns:a14="http://schemas.microsoft.com/office/drawing/2010/main" val="0"/>
@@ -750,6 +768,301 @@
     <w:p/>
     <w:p/>
     <w:p>
+      <w:r>
+        <w:rPr>
+          <w:noProof/>
+          <w:lang w:eastAsia="pl-PL"/>
+        </w:rPr>
+        <mc:AlternateContent>
+          <mc:Choice Requires="wps">
+            <w:drawing>
+              <wp:anchor distT="0" distB="0" distL="114300" distR="114300" simplePos="0" relativeHeight="251678720" behindDoc="0" locked="0" layoutInCell="1" allowOverlap="1">
+                <wp:simplePos x="0" y="0"/>
+                <wp:positionH relativeFrom="column">
+                  <wp:posOffset>6920230</wp:posOffset>
+                </wp:positionH>
+                <wp:positionV relativeFrom="paragraph">
+                  <wp:posOffset>1519555</wp:posOffset>
+                </wp:positionV>
+                <wp:extent cx="1847850" cy="638175"/>
+                <wp:effectExtent l="2762250" t="19050" r="38100" b="47625"/>
+                <wp:wrapNone/>
+                <wp:docPr id="27" name="Objaśnienie owalne 27"/>
+                <wp:cNvGraphicFramePr/>
+                <a:graphic xmlns:a="http://schemas.openxmlformats.org/drawingml/2006/main">
+                  <a:graphicData uri="http://schemas.microsoft.com/office/word/2010/wordprocessingShape">
+                    <wps:wsp>
+                      <wps:cNvSpPr/>
+                      <wps:spPr>
+                        <a:xfrm>
+                          <a:off x="0" y="0"/>
+                          <a:ext cx="1847850" cy="638175"/>
+                        </a:xfrm>
+                        <a:prstGeom prst="wedgeEllipseCallout">
+                          <a:avLst>
+                            <a:gd name="adj1" fmla="val -197379"/>
+                            <a:gd name="adj2" fmla="val -13619"/>
+                          </a:avLst>
+                        </a:prstGeom>
+                        <a:noFill/>
+                        <a:ln w="3175"/>
+                      </wps:spPr>
+                      <wps:style>
+                        <a:lnRef idx="2">
+                          <a:schemeClr val="accent1">
+                            <a:shade val="50000"/>
+                          </a:schemeClr>
+                        </a:lnRef>
+                        <a:fillRef idx="1">
+                          <a:schemeClr val="accent1"/>
+                        </a:fillRef>
+                        <a:effectRef idx="0">
+                          <a:schemeClr val="accent1"/>
+                        </a:effectRef>
+                        <a:fontRef idx="minor">
+                          <a:schemeClr val="lt1"/>
+                        </a:fontRef>
+                      </wps:style>
+                      <wps:txbx>
+                        <w:txbxContent>
+                          <w:p>
+                            <w:pPr>
+                              <w:jc w:val="center"/>
+                              <w:rPr>
+                                <w:sz w:val="12"/>
+                                <w:szCs w:val="12"/>
+                              </w:rPr>
+                            </w:pPr>
+                            <w:r>
+                              <w:rPr>
+                                <w:sz w:val="12"/>
+                                <w:szCs w:val="12"/>
+                              </w:rPr>
+                              <w:t xml:space="preserve">Prawda jeśli w filtrach </w:t>
+                            </w:r>
+                            <w:proofErr w:type="spellStart"/>
+                            <w:r>
+                              <w:rPr>
+                                <w:sz w:val="12"/>
+                                <w:szCs w:val="12"/>
+                              </w:rPr>
+                              <w:t>hideCompleted</w:t>
+                            </w:r>
+                            <w:proofErr w:type="spellEnd"/>
+                            <w:r>
+                              <w:rPr>
+                                <w:sz w:val="12"/>
+                                <w:szCs w:val="12"/>
+                              </w:rPr>
+                              <w:t xml:space="preserve"> ustawione jest na: </w:t>
+                            </w:r>
+                            <w:proofErr w:type="spellStart"/>
+                            <w:r>
+                              <w:rPr>
+                                <w:sz w:val="12"/>
+                                <w:szCs w:val="12"/>
+                              </w:rPr>
+                              <w:t>false</w:t>
+                            </w:r>
+                            <w:proofErr w:type="spellEnd"/>
+                            <w:r>
+                              <w:rPr>
+                                <w:sz w:val="12"/>
+                                <w:szCs w:val="12"/>
+                              </w:rPr>
+                              <w:t xml:space="preserve">, </w:t>
+                            </w:r>
+                            <w:r>
+                              <w:rPr>
+                                <w:sz w:val="12"/>
+                                <w:szCs w:val="12"/>
+                              </w:rPr>
+                              <w:t xml:space="preserve">LUB </w:t>
+                            </w:r>
+                            <w:r>
+                              <w:rPr>
+                                <w:sz w:val="12"/>
+                                <w:szCs w:val="12"/>
+                              </w:rPr>
+                              <w:t xml:space="preserve"> </w:t>
+                            </w:r>
+                            <w:proofErr w:type="spellStart"/>
+                            <w:r>
+                              <w:rPr>
+                                <w:sz w:val="12"/>
+                                <w:szCs w:val="12"/>
+                              </w:rPr>
+                              <w:t>todo</w:t>
+                            </w:r>
+                            <w:proofErr w:type="spellEnd"/>
+                            <w:r>
+                              <w:rPr>
+                                <w:sz w:val="12"/>
+                                <w:szCs w:val="12"/>
+                              </w:rPr>
+                              <w:t xml:space="preserve">. </w:t>
+                            </w:r>
+                            <w:proofErr w:type="spellStart"/>
+                            <w:r>
+                              <w:rPr>
+                                <w:sz w:val="12"/>
+                                <w:szCs w:val="12"/>
+                              </w:rPr>
+                              <w:t>Completed</w:t>
+                            </w:r>
+                            <w:proofErr w:type="spellEnd"/>
+                            <w:r>
+                              <w:rPr>
+                                <w:sz w:val="12"/>
+                                <w:szCs w:val="12"/>
+                              </w:rPr>
+                              <w:t xml:space="preserve"> = </w:t>
+                            </w:r>
+                            <w:proofErr w:type="spellStart"/>
+                            <w:r>
+                              <w:rPr>
+                                <w:sz w:val="12"/>
+                                <w:szCs w:val="12"/>
+                              </w:rPr>
+                              <w:t>false</w:t>
+                            </w:r>
+                            <w:proofErr w:type="spellEnd"/>
+                          </w:p>
+                        </w:txbxContent>
+                      </wps:txbx>
+                      <wps:bodyPr rot="0" spcFirstLastPara="0" vertOverflow="overflow" horzOverflow="overflow" vert="horz" wrap="square" lIns="91440" tIns="45720" rIns="91440" bIns="45720" numCol="1" spcCol="0" rtlCol="0" fromWordArt="0" anchor="ctr" anchorCtr="0" forceAA="0" compatLnSpc="1">
+                        <a:prstTxWarp prst="textNoShape">
+                          <a:avLst/>
+                        </a:prstTxWarp>
+                        <a:noAutofit/>
+                      </wps:bodyPr>
+                    </wps:wsp>
+                  </a:graphicData>
+                </a:graphic>
+                <wp14:sizeRelH relativeFrom="margin">
+                  <wp14:pctWidth>0</wp14:pctWidth>
+                </wp14:sizeRelH>
+                <wp14:sizeRelV relativeFrom="margin">
+                  <wp14:pctHeight>0</wp14:pctHeight>
+                </wp14:sizeRelV>
+              </wp:anchor>
+            </w:drawing>
+          </mc:Choice>
+          <mc:Fallback>
+            <w:pict>
+              <v:shape id="Objaśnienie owalne 27" o:spid="_x0000_s1029" type="#_x0000_t63" style="position:absolute;margin-left:544.9pt;margin-top:119.65pt;width:145.5pt;height:50.25pt;z-index:251678720;visibility:visible;mso-wrap-style:square;mso-width-percent:0;mso-height-percent:0;mso-wrap-distance-left:9pt;mso-wrap-distance-top:0;mso-wrap-distance-right:9pt;mso-wrap-distance-bottom:0;mso-position-horizontal:absolute;mso-position-horizontal-relative:text;mso-position-vertical:absolute;mso-position-vertical-relative:text;mso-width-percent:0;mso-height-percent:0;mso-width-relative:margin;mso-height-relative:margin;v-text-anchor:middle" o:gfxdata="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" adj="-31834,7858" filled="f" strokecolor="#1f4d78 [1604]" strokeweight=".25pt">
+                <v:textbox>
+                  <w:txbxContent>
+                    <w:p>
+                      <w:pPr>
+                        <w:jc w:val="center"/>
+                        <w:rPr>
+                          <w:sz w:val="12"/>
+                          <w:szCs w:val="12"/>
+                        </w:rPr>
+                      </w:pPr>
+                      <w:r>
+                        <w:rPr>
+                          <w:sz w:val="12"/>
+                          <w:szCs w:val="12"/>
+                        </w:rPr>
+                        <w:t xml:space="preserve">Prawda jeśli w filtrach </w:t>
+                      </w:r>
+                      <w:proofErr w:type="spellStart"/>
+                      <w:r>
+                        <w:rPr>
+                          <w:sz w:val="12"/>
+                          <w:szCs w:val="12"/>
+                        </w:rPr>
+                        <w:t>hideCompleted</w:t>
+                      </w:r>
+                      <w:proofErr w:type="spellEnd"/>
+                      <w:r>
+                        <w:rPr>
+                          <w:sz w:val="12"/>
+                          <w:szCs w:val="12"/>
+                        </w:rPr>
+                        <w:t xml:space="preserve"> ustawione jest na: </w:t>
+                      </w:r>
+                      <w:proofErr w:type="spellStart"/>
+                      <w:r>
+                        <w:rPr>
+                          <w:sz w:val="12"/>
+                          <w:szCs w:val="12"/>
+                        </w:rPr>
+                        <w:t>false</w:t>
+                      </w:r>
+                      <w:proofErr w:type="spellEnd"/>
+                      <w:r>
+                        <w:rPr>
+                          <w:sz w:val="12"/>
+                          <w:szCs w:val="12"/>
+                        </w:rPr>
+                        <w:t xml:space="preserve">, </w:t>
+                      </w:r>
+                      <w:r>
+                        <w:rPr>
+                          <w:sz w:val="12"/>
+                          <w:szCs w:val="12"/>
+                        </w:rPr>
+                        <w:t xml:space="preserve">LUB </w:t>
+                      </w:r>
+                      <w:r>
+                        <w:rPr>
+                          <w:sz w:val="12"/>
+                          <w:szCs w:val="12"/>
+                        </w:rPr>
+                        <w:t xml:space="preserve"> </w:t>
+                      </w:r>
+                      <w:proofErr w:type="spellStart"/>
+                      <w:r>
+                        <w:rPr>
+                          <w:sz w:val="12"/>
+                          <w:szCs w:val="12"/>
+                        </w:rPr>
+                        <w:t>todo</w:t>
+                      </w:r>
+                      <w:proofErr w:type="spellEnd"/>
+                      <w:r>
+                        <w:rPr>
+                          <w:sz w:val="12"/>
+                          <w:szCs w:val="12"/>
+                        </w:rPr>
+                        <w:t xml:space="preserve">. </w:t>
+                      </w:r>
+                      <w:proofErr w:type="spellStart"/>
+                      <w:r>
+                        <w:rPr>
+                          <w:sz w:val="12"/>
+                          <w:szCs w:val="12"/>
+                        </w:rPr>
+                        <w:t>Completed</w:t>
+                      </w:r>
+                      <w:proofErr w:type="spellEnd"/>
+                      <w:r>
+                        <w:rPr>
+                          <w:sz w:val="12"/>
+                          <w:szCs w:val="12"/>
+                        </w:rPr>
+                        <w:t xml:space="preserve"> = </w:t>
+                      </w:r>
+                      <w:proofErr w:type="spellStart"/>
+                      <w:r>
+                        <w:rPr>
+                          <w:sz w:val="12"/>
+                          <w:szCs w:val="12"/>
+                        </w:rPr>
+                        <w:t>false</w:t>
+                      </w:r>
+                      <w:proofErr w:type="spellEnd"/>
+                    </w:p>
+                  </w:txbxContent>
+                </v:textbox>
+              </v:shape>
+            </w:pict>
+          </mc:Fallback>
+        </mc:AlternateContent>
+      </w:r>
       <w:r>
         <w:rPr>
           <w:noProof/>
@@ -815,7 +1128,7 @@
                                 <w:szCs w:val="12"/>
                               </w:rPr>
                             </w:pPr>
-                            <w:bookmarkStart w:id="6" w:name="dymek6"/>
+                            <w:bookmarkStart w:id="4" w:name="dymek6"/>
                             <w:r>
                               <w:rPr>
                                 <w:sz w:val="12"/>
@@ -847,51 +1160,11 @@
                                   <w:sz w:val="12"/>
                                   <w:szCs w:val="12"/>
                                 </w:rPr>
-                                <w:t>ge</w:t>
-                              </w:r>
-                              <w:r>
-                                <w:rPr>
-                                  <w:rStyle w:val="Hipercze"/>
-                                  <w:sz w:val="12"/>
-                                  <w:szCs w:val="12"/>
-                                </w:rPr>
-                                <w:t>t</w:t>
-                              </w:r>
-                              <w:r>
-                                <w:rPr>
-                                  <w:rStyle w:val="Hipercze"/>
-                                  <w:sz w:val="12"/>
-                                  <w:szCs w:val="12"/>
-                                </w:rPr>
-                                <w:t>T</w:t>
-                              </w:r>
-                              <w:r>
-                                <w:rPr>
-                                  <w:rStyle w:val="Hipercze"/>
-                                  <w:sz w:val="12"/>
-                                  <w:szCs w:val="12"/>
-                                </w:rPr>
-                                <w:t>o</w:t>
-                              </w:r>
-                              <w:r>
-                                <w:rPr>
-                                  <w:rStyle w:val="Hipercze"/>
-                                  <w:sz w:val="12"/>
-                                  <w:szCs w:val="12"/>
-                                </w:rPr>
-                                <w:t>d</w:t>
-                              </w:r>
-                              <w:r>
-                                <w:rPr>
-                                  <w:rStyle w:val="Hipercze"/>
-                                  <w:sz w:val="12"/>
-                                  <w:szCs w:val="12"/>
-                                </w:rPr>
-                                <w:t>os</w:t>
+                                <w:t>getTodos</w:t>
                               </w:r>
                               <w:proofErr w:type="spellEnd"/>
                             </w:hyperlink>
-                            <w:bookmarkEnd w:id="6"/>
+                            <w:bookmarkEnd w:id="4"/>
                           </w:p>
                         </w:txbxContent>
                       </wps:txbx>
@@ -915,7 +1188,7 @@
           </mc:Choice>
           <mc:Fallback>
             <w:pict>
-              <v:shape id="Objaśnienie owalne 24" o:spid="_x0000_s1029" type="#_x0000_t63" style="position:absolute;margin-left:36.55pt;margin-top:60pt;width:87.75pt;height:49.5pt;z-index:251675648;visibility:visible;mso-wrap-style:square;mso-width-percent:0;mso-height-percent:0;mso-wrap-distance-left:9pt;mso-wrap-distance-top:0;mso-wrap-distance-right:9pt;mso-wrap-distance-bottom:0;mso-position-horizontal:right;mso-position-horizontal-relative:margin;mso-position-vertical:absolute;mso-position-vertical-relative:text;mso-width-percent:0;mso-height-percent:0;mso-width-relative:margin;mso-height-relative:margin;v-text-anchor:middle" o:gfxdata="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" adj="-80377,27693" filled="f" strokecolor="#1f4d78 [1604]" strokeweight=".25pt">
+              <v:shape id="Objaśnienie owalne 24" o:spid="_x0000_s1030" type="#_x0000_t63" style="position:absolute;margin-left:36.55pt;margin-top:60pt;width:87.75pt;height:49.5pt;z-index:251675648;visibility:visible;mso-wrap-style:square;mso-width-percent:0;mso-height-percent:0;mso-wrap-distance-left:9pt;mso-wrap-distance-top:0;mso-wrap-distance-right:9pt;mso-wrap-distance-bottom:0;mso-position-horizontal:right;mso-position-horizontal-relative:margin;mso-position-vertical:absolute;mso-position-vertical-relative:text;mso-width-percent:0;mso-height-percent:0;mso-width-relative:margin;mso-height-relative:margin;v-text-anchor:middle" o:gfxdata="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" adj="-80377,27693" filled="f" strokecolor="#1f4d78 [1604]" strokeweight=".25pt">
                 <v:textbox>
                   <w:txbxContent>
                     <w:p>
@@ -1079,7 +1352,7 @@
                                 <w:szCs w:val="12"/>
                               </w:rPr>
                             </w:pPr>
-                            <w:bookmarkStart w:id="8" w:name="dymek5"/>
+                            <w:bookmarkStart w:id="5" w:name="dymek5"/>
                             <w:r>
                               <w:rPr>
                                 <w:sz w:val="12"/>
@@ -1111,39 +1384,7 @@
                                   <w:sz w:val="12"/>
                                   <w:szCs w:val="12"/>
                                 </w:rPr>
-                                <w:t>getFil</w:t>
-                              </w:r>
-                              <w:r>
-                                <w:rPr>
-                                  <w:rStyle w:val="Hipercze"/>
-                                  <w:sz w:val="12"/>
-                                  <w:szCs w:val="12"/>
-                                </w:rPr>
-                                <w:t>t</w:t>
-                              </w:r>
-                              <w:r>
-                                <w:rPr>
-                                  <w:rStyle w:val="Hipercze"/>
-                                  <w:sz w:val="12"/>
-                                  <w:szCs w:val="12"/>
-                                </w:rPr>
-                                <w:t>er</w:t>
-                              </w:r>
-                              <w:r>
-                                <w:rPr>
-                                  <w:rStyle w:val="Hipercze"/>
-                                  <w:sz w:val="12"/>
-                                  <w:szCs w:val="12"/>
-                                </w:rPr>
-                                <w:t>s</w:t>
-                              </w:r>
-                              <w:r>
-                                <w:rPr>
-                                  <w:rStyle w:val="Hipercze"/>
-                                  <w:sz w:val="12"/>
-                                  <w:szCs w:val="12"/>
-                                </w:rPr>
-                                <w:t>getFilters</w:t>
+                                <w:t>getFiltersgetFilters</w:t>
                               </w:r>
                               <w:proofErr w:type="spellEnd"/>
                             </w:hyperlink>
@@ -1154,7 +1395,7 @@
                               </w:rPr>
                               <w:t xml:space="preserve"> )</w:t>
                             </w:r>
-                            <w:bookmarkEnd w:id="8"/>
+                            <w:bookmarkEnd w:id="5"/>
                           </w:p>
                           <w:p>
                             <w:pPr>
@@ -1219,7 +1460,7 @@
           </mc:Choice>
           <mc:Fallback>
             <w:pict>
-              <v:shape id="Objaśnienie owalne 2" o:spid="_x0000_s1030" type="#_x0000_t63" style="position:absolute;margin-left:456.05pt;margin-top:55.55pt;width:150.75pt;height:67.85pt;z-index:251670528;visibility:visible;mso-wrap-style:square;mso-width-percent:0;mso-height-percent:0;mso-wrap-distance-left:9pt;mso-wrap-distance-top:0;mso-wrap-distance-right:9pt;mso-wrap-distance-bottom:0;mso-position-horizontal:absolute;mso-position-horizontal-relative:text;mso-position-vertical:absolute;mso-position-vertical-relative:text;mso-width-percent:0;mso-height-percent:0;mso-width-relative:margin;mso-height-relative:margin;v-text-anchor:middle" o:gfxdata="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" adj="-25031,19424" filled="f" strokecolor="#1f4d78 [1604]" strokeweight=".25pt">
+              <v:shape id="Objaśnienie owalne 2" o:spid="_x0000_s1031" type="#_x0000_t63" style="position:absolute;margin-left:456.05pt;margin-top:55.55pt;width:150.75pt;height:67.85pt;z-index:251670528;visibility:visible;mso-wrap-style:square;mso-width-percent:0;mso-height-percent:0;mso-wrap-distance-left:9pt;mso-wrap-distance-top:0;mso-wrap-distance-right:9pt;mso-wrap-distance-bottom:0;mso-position-horizontal:absolute;mso-position-horizontal-relative:text;mso-position-vertical:absolute;mso-position-vertical-relative:text;mso-width-percent:0;mso-height-percent:0;mso-width-relative:margin;mso-height-relative:margin;v-text-anchor:middle" o:gfxdata="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" adj="-25031,19424" filled="f" strokecolor="#1f4d78 [1604]" strokeweight=".25pt">
                 <v:stroke dashstyle="1 1"/>
                 <v:textbox>
                   <w:txbxContent>
@@ -1418,7 +1659,7 @@
           </mc:Choice>
           <mc:Fallback>
             <w:pict>
-              <v:shapetype w14:anchorId="03FF86FE" id="_x0000_t88" coordsize="21600,21600" o:spt="88" adj="1800,10800" path="m,qx10800@0l10800@2qy21600@11,10800@3l10800@1qy,21600e" filled="f">
+              <v:shapetype w14:anchorId="7C087058" id="_x0000_t88" coordsize="21600,21600" o:spt="88" adj="1800,10800" path="m,qx10800@0l10800@2qy21600@11,10800@3l10800@1qy,21600e" filled="f">
                 <v:formulas>
                   <v:f eqn="val #0"/>
                   <v:f eqn="sum 21600 0 #0"/>
@@ -1511,7 +1752,7 @@
           </mc:Choice>
           <mc:Fallback>
             <w:pict>
-              <v:shape w14:anchorId="62755181" id="Nawias klamrowy zamykający 22" o:spid="_x0000_s1026" type="#_x0000_t88" style="position:absolute;margin-left:4in;margin-top:123.4pt;width:12pt;height:34.5pt;z-index:251673600;visibility:visible;mso-wrap-style:square;mso-width-percent:0;mso-wrap-distance-left:9pt;mso-wrap-distance-top:0;mso-wrap-distance-right:9pt;mso-wrap-distance-bottom:0;mso-position-horizontal:absolute;mso-position-horizontal-relative:text;mso-position-vertical:absolute;mso-position-vertical-relative:text;mso-width-percent:0;mso-width-relative:margin;v-text-anchor:middle" o:gfxdata="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" adj="626" strokecolor="#5b9bd5 [3204]" strokeweight=".5pt">
+              <v:shape w14:anchorId="57C30AFD" id="Nawias klamrowy zamykający 22" o:spid="_x0000_s1026" type="#_x0000_t88" style="position:absolute;margin-left:4in;margin-top:123.4pt;width:12pt;height:34.5pt;z-index:251673600;visibility:visible;mso-wrap-style:square;mso-width-percent:0;mso-wrap-distance-left:9pt;mso-wrap-distance-top:0;mso-wrap-distance-right:9pt;mso-wrap-distance-bottom:0;mso-position-horizontal:absolute;mso-position-horizontal-relative:text;mso-position-vertical:absolute;mso-position-vertical-relative:text;mso-width-percent:0;mso-width-relative:margin;v-text-anchor:middle" o:gfxdata="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" adj="626" strokecolor="#5b9bd5 [3204]" strokeweight=".5pt">
                 <v:stroke joinstyle="miter"/>
               </v:shape>
             </w:pict>
@@ -1580,7 +1821,7 @@
           </mc:Choice>
           <mc:Fallback>
             <w:pict>
-              <v:shape w14:anchorId="3F0A0EFF" id="Nawias klamrowy zamykający 21" o:spid="_x0000_s1026" type="#_x0000_t88" style="position:absolute;margin-left:324.8pt;margin-top:100.55pt;width:18.35pt;height:174.35pt;z-index:251672576;visibility:visible;mso-wrap-style:square;mso-wrap-distance-left:9pt;mso-wrap-distance-top:0;mso-wrap-distance-right:9pt;mso-wrap-distance-bottom:0;mso-position-horizontal:absolute;mso-position-horizontal-relative:text;mso-position-vertical:absolute;mso-position-vertical-relative:text;v-text-anchor:middle" o:gfxdata="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" adj="190" strokecolor="#5b9bd5 [3204]" strokeweight=".5pt">
+              <v:shape w14:anchorId="51D8D5CB" id="Nawias klamrowy zamykający 21" o:spid="_x0000_s1026" type="#_x0000_t88" style="position:absolute;margin-left:324.8pt;margin-top:100.55pt;width:18.35pt;height:174.35pt;z-index:251672576;visibility:visible;mso-wrap-style:square;mso-wrap-distance-left:9pt;mso-wrap-distance-top:0;mso-wrap-distance-right:9pt;mso-wrap-distance-bottom:0;mso-position-horizontal:absolute;mso-position-horizontal-relative:text;mso-position-vertical:absolute;mso-position-vertical-relative:text;v-text-anchor:middle" o:gfxdata="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" adj="190" strokecolor="#5b9bd5 [3204]" strokeweight=".5pt">
                 <v:stroke joinstyle="miter"/>
               </v:shape>
             </w:pict>
@@ -1646,7 +1887,7 @@
                       </wps:style>
                       <wps:txbx>
                         <w:txbxContent>
-                          <w:bookmarkStart w:id="10" w:name="dymek4"/>
+                          <w:bookmarkStart w:id="6" w:name="dymek4"/>
                           <w:p>
                             <w:pPr>
                               <w:jc w:val="center"/>
@@ -1701,7 +1942,7 @@
                               </w:rPr>
                               <w:fldChar w:fldCharType="end"/>
                             </w:r>
-                            <w:bookmarkEnd w:id="10"/>
+                            <w:bookmarkEnd w:id="6"/>
                           </w:p>
                         </w:txbxContent>
                       </wps:txbx>
@@ -1725,7 +1966,7 @@
           </mc:Choice>
           <mc:Fallback>
             <w:pict>
-              <v:shape id="Objaśnienie owalne 18" o:spid="_x0000_s1031" type="#_x0000_t63" style="position:absolute;margin-left:356.65pt;margin-top:44.3pt;width:90.35pt;height:55.85pt;z-index:251668480;visibility:visible;mso-wrap-style:square;mso-width-percent:0;mso-height-percent:0;mso-wrap-distance-left:9pt;mso-wrap-distance-top:0;mso-wrap-distance-right:9pt;mso-wrap-distance-bottom:0;mso-position-horizontal:absolute;mso-position-horizontal-relative:text;mso-position-vertical:absolute;mso-position-vertical-relative:text;mso-width-percent:0;mso-height-percent:0;mso-width-relative:margin;mso-height-relative:margin;v-text-anchor:middle" o:gfxdata="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" adj="-23016,25170" filled="f" strokecolor="#1f4d78 [1604]" strokeweight=".25pt">
+              <v:shape id="Objaśnienie owalne 18" o:spid="_x0000_s1032" type="#_x0000_t63" style="position:absolute;margin-left:356.65pt;margin-top:44.3pt;width:90.35pt;height:55.85pt;z-index:251668480;visibility:visible;mso-wrap-style:square;mso-width-percent:0;mso-height-percent:0;mso-wrap-distance-left:9pt;mso-wrap-distance-top:0;mso-wrap-distance-right:9pt;mso-wrap-distance-bottom:0;mso-position-horizontal:absolute;mso-position-horizontal-relative:text;mso-position-vertical:absolute;mso-position-vertical-relative:text;mso-width-percent:0;mso-height-percent:0;mso-width-relative:margin;mso-height-relative:margin;v-text-anchor:middle" o:gfxdata="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" adj="-23016,25170" filled="f" strokecolor="#1f4d78 [1604]" strokeweight=".25pt">
                 <v:stroke dashstyle="1 1"/>
                 <v:textbox>
                   <w:txbxContent>
@@ -1852,7 +2093,7 @@
                       </wps:style>
                       <wps:txbx>
                         <w:txbxContent>
-                          <w:bookmarkStart w:id="12" w:name="zakł3"/>
+                          <w:bookmarkStart w:id="7" w:name="zakł3"/>
                           <w:p>
                             <w:pPr>
                               <w:jc w:val="center"/>
@@ -1872,7 +2113,7 @@
                               </w:rPr>
                               <w:t>3.</w:t>
                             </w:r>
-                            <w:bookmarkEnd w:id="12"/>
+                            <w:bookmarkEnd w:id="7"/>
                             <w:r>
                               <w:fldChar w:fldCharType="end"/>
                             </w:r>
@@ -1899,7 +2140,7 @@
           </mc:Choice>
           <mc:Fallback>
             <w:pict>
-              <v:shape id="Objaśnienie owalne 17" o:spid="_x0000_s1032" type="#_x0000_t63" style="position:absolute;margin-left:319.9pt;margin-top:63.4pt;width:33.75pt;height:29.25pt;z-index:251667456;visibility:visible;mso-wrap-style:square;mso-width-percent:0;mso-height-percent:0;mso-wrap-distance-left:9pt;mso-wrap-distance-top:0;mso-wrap-distance-right:9pt;mso-wrap-distance-bottom:0;mso-position-horizontal:absolute;mso-position-horizontal-relative:text;mso-position-vertical:absolute;mso-position-vertical-relative:text;mso-width-percent:0;mso-height-percent:0;mso-width-relative:margin;mso-height-relative:margin;v-text-anchor:middle" o:gfxdata="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" adj="-81052,29386" filled="f" strokecolor="#1f4d78 [1604]" strokeweight=".25pt">
+              <v:shape id="Objaśnienie owalne 17" o:spid="_x0000_s1033" type="#_x0000_t63" style="position:absolute;margin-left:319.9pt;margin-top:63.4pt;width:33.75pt;height:29.25pt;z-index:251667456;visibility:visible;mso-wrap-style:square;mso-width-percent:0;mso-height-percent:0;mso-wrap-distance-left:9pt;mso-wrap-distance-top:0;mso-wrap-distance-right:9pt;mso-wrap-distance-bottom:0;mso-position-horizontal:absolute;mso-position-horizontal-relative:text;mso-position-vertical:absolute;mso-position-vertical-relative:text;mso-width-percent:0;mso-height-percent:0;mso-width-relative:margin;mso-height-relative:margin;v-text-anchor:middle" o:gfxdata="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" adj="-81052,29386" filled="f" strokecolor="#1f4d78 [1604]" strokeweight=".25pt">
                 <v:stroke dashstyle="1 1"/>
                 <v:textbox>
                   <w:txbxContent>
@@ -1956,7 +2197,7 @@
                     <pic:cNvPicPr/>
                   </pic:nvPicPr>
                   <pic:blipFill rotWithShape="1">
-                    <a:blip r:embed="rId6"/>
+                    <a:blip r:embed="rId7"/>
                     <a:srcRect l="-54" t="-12376" r="54" b="12217"/>
                     <a:stretch/>
                   </pic:blipFill>
@@ -2008,7 +2249,7 @@
                     <pic:cNvPicPr/>
                   </pic:nvPicPr>
                   <pic:blipFill rotWithShape="1">
-                    <a:blip r:embed="rId7">
+                    <a:blip r:embed="rId8">
                       <a:extLst>
                         <a:ext uri="{28A0092B-C50C-407E-A947-70E740481C1C}">
                           <a14:useLocalDpi xmlns:a14="http://schemas.microsoft.com/office/drawing/2010/main" val="0"/>
@@ -2100,7 +2341,7 @@
                       </wps:style>
                       <wps:txbx>
                         <w:txbxContent>
-                          <w:bookmarkStart w:id="14" w:name="zakł5"/>
+                          <w:bookmarkStart w:id="8" w:name="zakł5"/>
                           <w:p>
                             <w:pPr>
                               <w:jc w:val="center"/>
@@ -2128,12 +2369,6 @@
                                 <w:sz w:val="12"/>
                                 <w:szCs w:val="12"/>
                               </w:rPr>
-                            </w:r>
-                            <w:r>
-                              <w:rPr>
-                                <w:sz w:val="12"/>
-                                <w:szCs w:val="12"/>
-                              </w:rPr>
                               <w:fldChar w:fldCharType="separate"/>
                             </w:r>
                             <w:r>
@@ -2144,7 +2379,7 @@
                               </w:rPr>
                               <w:t>5</w:t>
                             </w:r>
-                            <w:bookmarkEnd w:id="14"/>
+                            <w:bookmarkEnd w:id="8"/>
                             <w:r>
                               <w:rPr>
                                 <w:sz w:val="12"/>
@@ -2175,10 +2410,10 @@
           </mc:Choice>
           <mc:Fallback>
             <w:pict>
-              <v:shape id="Objaśnienie owalne 9" o:spid="_x0000_s1033" type="#_x0000_t63" style="position:absolute;margin-left:193.9pt;margin-top:95.4pt;width:30.7pt;height:22.1pt;z-index:251671552;visibility:visible;mso-wrap-style:square;mso-width-percent:0;mso-height-percent:0;mso-wrap-distance-left:9pt;mso-wrap-distance-top:0;mso-wrap-distance-right:9pt;mso-wrap-distance-bottom:0;mso-position-horizontal:absolute;mso-position-horizontal-relative:text;mso-position-vertical:absolute;mso-position-vertical-relative:text;mso-width-percent:0;mso-height-percent:0;mso-width-relative:margin;mso-height-relative:margin;v-text-anchor:middle" o:gfxdata="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" adj="-40928,32363" filled="f" strokecolor="#1f4d78 [1604]" strokeweight=".25pt">
+              <v:shape id="Objaśnienie owalne 9" o:spid="_x0000_s1034" type="#_x0000_t63" style="position:absolute;margin-left:193.9pt;margin-top:95.4pt;width:30.7pt;height:22.1pt;z-index:251671552;visibility:visible;mso-wrap-style:square;mso-width-percent:0;mso-height-percent:0;mso-wrap-distance-left:9pt;mso-wrap-distance-top:0;mso-wrap-distance-right:9pt;mso-wrap-distance-bottom:0;mso-position-horizontal:absolute;mso-position-horizontal-relative:text;mso-position-vertical:absolute;mso-position-vertical-relative:text;mso-width-percent:0;mso-height-percent:0;mso-width-relative:margin;mso-height-relative:margin;v-text-anchor:middle" o:gfxdata="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" adj="-40928,32363" filled="f" strokecolor="#1f4d78 [1604]" strokeweight=".25pt">
                 <v:textbox>
                   <w:txbxContent>
-                    <w:bookmarkStart w:id="15" w:name="zakł5"/>
+                    <w:bookmarkStart w:id="16" w:name="zakł5"/>
                     <w:p>
                       <w:pPr>
                         <w:jc w:val="center"/>
@@ -2222,7 +2457,7 @@
                         </w:rPr>
                         <w:t>5</w:t>
                       </w:r>
-                      <w:bookmarkEnd w:id="15"/>
+                      <w:bookmarkEnd w:id="16"/>
                       <w:r>
                         <w:rPr>
                           <w:sz w:val="12"/>
@@ -2275,7 +2510,7 @@
                     <pic:cNvPicPr/>
                   </pic:nvPicPr>
                   <pic:blipFill rotWithShape="1">
-                    <a:blip r:embed="rId8">
+                    <a:blip r:embed="rId9">
                       <a:extLst>
                         <a:ext uri="{28A0092B-C50C-407E-A947-70E740481C1C}">
                           <a14:useLocalDpi xmlns:a14="http://schemas.microsoft.com/office/drawing/2010/main" val="0"/>
@@ -2370,7 +2605,7 @@
                       </wps:style>
                       <wps:txbx>
                         <w:txbxContent>
-                          <w:bookmarkStart w:id="16" w:name="zakł2"/>
+                          <w:bookmarkStart w:id="9" w:name="zakł2"/>
                           <w:p>
                             <w:pPr>
                               <w:jc w:val="center"/>
@@ -2427,7 +2662,7 @@
                               </w:rPr>
                               <w:t>2</w:t>
                             </w:r>
-                            <w:bookmarkEnd w:id="16"/>
+                            <w:bookmarkEnd w:id="9"/>
                           </w:p>
                         </w:txbxContent>
                       </wps:txbx>
@@ -2451,11 +2686,11 @@
           </mc:Choice>
           <mc:Fallback>
             <w:pict>
-              <v:shape id="Objaśnienie owalne 13" o:spid="_x0000_s1034" type="#_x0000_t63" style="position:absolute;margin-left:247.9pt;margin-top:105.15pt;width:24.75pt;height:24pt;z-index:251665408;visibility:visible;mso-wrap-style:square;mso-width-percent:0;mso-height-percent:0;mso-wrap-distance-left:9pt;mso-wrap-distance-top:0;mso-wrap-distance-right:9pt;mso-wrap-distance-bottom:0;mso-position-horizontal:absolute;mso-position-horizontal-relative:text;mso-position-vertical:absolute;mso-position-vertical-relative:text;mso-width-percent:0;mso-height-percent:0;mso-width-relative:margin;mso-height-relative:margin;v-text-anchor:middle" o:gfxdata="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" adj="-92536,32176" filled="f" strokecolor="#5b9bd5 [3204]" strokeweight=".5pt">
+              <v:shape id="Objaśnienie owalne 13" o:spid="_x0000_s1035" type="#_x0000_t63" style="position:absolute;margin-left:247.9pt;margin-top:105.15pt;width:24.75pt;height:24pt;z-index:251665408;visibility:visible;mso-wrap-style:square;mso-width-percent:0;mso-height-percent:0;mso-wrap-distance-left:9pt;mso-wrap-distance-top:0;mso-wrap-distance-right:9pt;mso-wrap-distance-bottom:0;mso-position-horizontal:absolute;mso-position-horizontal-relative:text;mso-position-vertical:absolute;mso-position-vertical-relative:text;mso-width-percent:0;mso-height-percent:0;mso-width-relative:margin;mso-height-relative:margin;v-text-anchor:middle" o:gfxdata="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" adj="-92536,32176" filled="f" strokecolor="#5b9bd5 [3204]" strokeweight=".5pt">
                 <v:stroke dashstyle="1 1"/>
                 <v:textbox>
                   <w:txbxContent>
-                    <w:bookmarkStart w:id="17" w:name="zakł2"/>
+                    <w:bookmarkStart w:id="18" w:name="zakł2"/>
                     <w:p>
                       <w:pPr>
                         <w:jc w:val="center"/>
@@ -2512,7 +2747,7 @@
                         </w:rPr>
                         <w:t>2</w:t>
                       </w:r>
-                      <w:bookmarkEnd w:id="17"/>
+                      <w:bookmarkEnd w:id="18"/>
                     </w:p>
                   </w:txbxContent>
                 </v:textbox>
@@ -2587,7 +2822,7 @@
           </mc:Choice>
           <mc:Fallback>
             <w:pict>
-              <v:shapetype w14:anchorId="4317334E" id="_x0000_t38" coordsize="21600,21600" o:spt="38" o:oned="t" path="m,c@0,0@1,5400@1,10800@1,16200@2,21600,21600,21600e" filled="f">
+              <v:shapetype w14:anchorId="381DE1CF" id="_x0000_t38" coordsize="21600,21600" o:spt="38" o:oned="t" path="m,c@0,0@1,5400@1,10800@1,16200@2,21600,21600,21600e" filled="f">
                 <v:formulas>
                   <v:f eqn="mid #0 0"/>
                   <v:f eqn="val #0"/>
@@ -2606,7 +2841,6 @@
           </mc:Fallback>
         </mc:AlternateContent>
       </w:r>
-      <w:bookmarkStart w:id="18" w:name="_GoBack"/>
       <w:r>
         <w:rPr>
           <w:noProof/>
@@ -2636,7 +2870,7 @@
                     <pic:cNvPicPr/>
                   </pic:nvPicPr>
                   <pic:blipFill rotWithShape="1">
-                    <a:blip r:embed="rId9">
+                    <a:blip r:embed="rId10">
                       <a:extLst>
                         <a:ext uri="{28A0092B-C50C-407E-A947-70E740481C1C}">
                           <a14:useLocalDpi xmlns:a14="http://schemas.microsoft.com/office/drawing/2010/main" val="0"/>
@@ -2661,7 +2895,6 @@
           </wp:anchor>
         </w:drawing>
       </w:r>
-      <w:bookmarkEnd w:id="18"/>
     </w:p>
     <w:p>
       <w:r>
@@ -2721,7 +2954,7 @@
                       </wps:style>
                       <wps:txbx>
                         <w:txbxContent>
-                          <w:bookmarkStart w:id="19" w:name="zakł6"/>
+                          <w:bookmarkStart w:id="10" w:name="zakł6"/>
                           <w:p>
                             <w:pPr>
                               <w:jc w:val="center"/>
@@ -2743,12 +2976,6 @@
                                 <w:szCs w:val="12"/>
                               </w:rPr>
                               <w:instrText xml:space="preserve"> HYPERLINK  \l "dymek6" </w:instrText>
-                            </w:r>
-                            <w:r>
-                              <w:rPr>
-                                <w:sz w:val="12"/>
-                                <w:szCs w:val="12"/>
-                              </w:rPr>
                             </w:r>
                             <w:r>
                               <w:rPr>
@@ -2786,7 +3013,7 @@
                                 </w:rPr>
                                 <w:t>6</w:t>
                               </w:r>
-                              <w:bookmarkEnd w:id="19"/>
+                              <w:bookmarkEnd w:id="10"/>
                             </w:hyperlink>
                           </w:p>
                         </w:txbxContent>
@@ -2811,7 +3038,7 @@
           </mc:Choice>
           <mc:Fallback>
             <w:pict>
-              <v:shape id="Objaśnienie owalne 25" o:spid="_x0000_s1035" type="#_x0000_t63" style="position:absolute;margin-left:303.4pt;margin-top:98.3pt;width:27.75pt;height:24pt;z-index:251676672;visibility:visible;mso-wrap-style:square;mso-width-percent:0;mso-height-percent:0;mso-wrap-distance-left:9pt;mso-wrap-distance-top:0;mso-wrap-distance-right:9pt;mso-wrap-distance-bottom:0;mso-position-horizontal:absolute;mso-position-horizontal-relative:text;mso-position-vertical:absolute;mso-position-vertical-relative:text;mso-width-percent:0;mso-height-percent:0;mso-width-relative:margin;mso-height-relative:margin;v-text-anchor:middle" o:gfxdata="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" adj="-83226,16852" filled="f" strokecolor="#1f4d78 [1604]" strokeweight=".25pt">
+              <v:shape id="Objaśnienie owalne 25" o:spid="_x0000_s1036" type="#_x0000_t63" style="position:absolute;margin-left:303.4pt;margin-top:98.3pt;width:27.75pt;height:24pt;z-index:251676672;visibility:visible;mso-wrap-style:square;mso-width-percent:0;mso-height-percent:0;mso-wrap-distance-left:9pt;mso-wrap-distance-top:0;mso-wrap-distance-right:9pt;mso-wrap-distance-bottom:0;mso-position-horizontal:absolute;mso-position-horizontal-relative:text;mso-position-vertical:absolute;mso-position-vertical-relative:text;mso-width-percent:0;mso-height-percent:0;mso-width-relative:margin;mso-height-relative:margin;v-text-anchor:middle" o:gfxdata="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" adj="-83226,16852" filled="f" strokecolor="#1f4d78 [1604]" strokeweight=".25pt">
                 <v:textbox>
                   <w:txbxContent>
                     <w:bookmarkStart w:id="20" w:name="zakł6"/>
@@ -2918,7 +3145,7 @@
                     <pic:cNvPicPr/>
                   </pic:nvPicPr>
                   <pic:blipFill rotWithShape="1">
-                    <a:blip r:embed="rId10">
+                    <a:blip r:embed="rId11">
                       <a:extLst>
                         <a:ext uri="{28A0092B-C50C-407E-A947-70E740481C1C}">
                           <a14:useLocalDpi xmlns:a14="http://schemas.microsoft.com/office/drawing/2010/main" val="0"/>
@@ -3016,7 +3243,7 @@
                       </wps:style>
                       <wps:txbx>
                         <w:txbxContent>
-                          <w:bookmarkStart w:id="21" w:name="zakł4"/>
+                          <w:bookmarkStart w:id="11" w:name="zakł4"/>
                           <w:p>
                             <w:pPr>
                               <w:jc w:val="center"/>
@@ -3054,7 +3281,7 @@
                               </w:rPr>
                               <w:t>4.</w:t>
                             </w:r>
-                            <w:bookmarkEnd w:id="21"/>
+                            <w:bookmarkEnd w:id="11"/>
                             <w:r>
                               <w:rPr>
                                 <w:sz w:val="16"/>
@@ -3085,7 +3312,7 @@
           </mc:Choice>
           <mc:Fallback>
             <w:pict>
-              <v:shape id="Objaśnienie owalne 19" o:spid="_x0000_s1036" type="#_x0000_t63" style="position:absolute;margin-left:220.15pt;margin-top:176.65pt;width:33.35pt;height:24.75pt;z-index:251669504;visibility:visible;mso-wrap-style:square;mso-width-percent:0;mso-height-percent:0;mso-wrap-distance-left:9pt;mso-wrap-distance-top:0;mso-wrap-distance-right:9pt;mso-wrap-distance-bottom:0;mso-position-horizontal:absolute;mso-position-horizontal-relative:text;mso-position-vertical:absolute;mso-position-vertical-relative:text;mso-width-percent:0;mso-height-percent:0;mso-width-relative:margin;mso-height-relative:margin;v-text-anchor:middle" o:gfxdata="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" adj="-20902,24954" filled="f" strokecolor="#1f4d78 [1604]" strokeweight=".25pt">
+              <v:shape id="Objaśnienie owalne 19" o:spid="_x0000_s1037" type="#_x0000_t63" style="position:absolute;margin-left:220.15pt;margin-top:176.65pt;width:33.35pt;height:24.75pt;z-index:251669504;visibility:visible;mso-wrap-style:square;mso-width-percent:0;mso-height-percent:0;mso-wrap-distance-left:9pt;mso-wrap-distance-top:0;mso-wrap-distance-right:9pt;mso-wrap-distance-bottom:0;mso-position-horizontal:absolute;mso-position-horizontal-relative:text;mso-position-vertical:absolute;mso-position-vertical-relative:text;mso-width-percent:0;mso-height-percent:0;mso-width-relative:margin;mso-height-relative:margin;v-text-anchor:middle" o:gfxdata="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" adj="-20902,24954" filled="f" strokecolor="#1f4d78 [1604]" strokeweight=".25pt">
                 <v:stroke dashstyle="1 1"/>
                 <v:textbox>
                   <w:txbxContent>
@@ -3213,8 +3440,8 @@
                                 </w:rPr>
                                 <w:t>1</w:t>
                               </w:r>
-                              <w:bookmarkStart w:id="23" w:name="zakł1"/>
-                              <w:bookmarkEnd w:id="23"/>
+                              <w:bookmarkStart w:id="12" w:name="zakł1"/>
+                              <w:bookmarkEnd w:id="12"/>
                             </w:hyperlink>
                             <w:r>
                               <w:t>..</w:t>
@@ -3236,7 +3463,7 @@
           </mc:Choice>
           <mc:Fallback>
             <w:pict>
-              <v:shape id="Objaśnienie owalne 11" o:spid="_x0000_s1037" type="#_x0000_t63" style="position:absolute;margin-left:214.9pt;margin-top:114.4pt;width:32.6pt;height:21.35pt;z-index:251663360;visibility:visible;mso-wrap-style:square;mso-wrap-distance-left:9pt;mso-wrap-distance-top:0;mso-wrap-distance-right:9pt;mso-wrap-distance-bottom:0;mso-position-horizontal:absolute;mso-position-horizontal-relative:text;mso-position-vertical:absolute;mso-position-vertical-relative:text;v-text-anchor:middle" o:gfxdata="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" adj="-4881,34544" filled="f" strokecolor="#1f4d78 [1604]" strokeweight=".25pt">
+              <v:shape id="Objaśnienie owalne 11" o:spid="_x0000_s1038" type="#_x0000_t63" style="position:absolute;margin-left:214.9pt;margin-top:114.4pt;width:32.6pt;height:21.35pt;z-index:251663360;visibility:visible;mso-wrap-style:square;mso-wrap-distance-left:9pt;mso-wrap-distance-top:0;mso-wrap-distance-right:9pt;mso-wrap-distance-bottom:0;mso-position-horizontal:absolute;mso-position-horizontal-relative:text;mso-position-vertical:absolute;mso-position-vertical-relative:text;v-text-anchor:middle" o:gfxdata="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" adj="-4881,34544" filled="f" strokecolor="#1f4d78 [1604]" strokeweight=".25pt">
                 <v:stroke dashstyle="1 1"/>
                 <v:textbox>
                   <w:txbxContent>
@@ -3286,7 +3513,7 @@
                     <pic:cNvPicPr/>
                   </pic:nvPicPr>
                   <pic:blipFill>
-                    <a:blip r:embed="rId11"/>
+                    <a:blip r:embed="rId12"/>
                     <a:stretch>
                       <a:fillRect/>
                     </a:stretch>
@@ -4030,7 +4257,7 @@
 </file>
 
 <file path=customXml/itemProps1.xml><?xml version="1.0" encoding="utf-8"?>
-<ds:datastoreItem xmlns:ds="http://schemas.openxmlformats.org/officeDocument/2006/customXml" ds:itemID="{332EDEF1-EBE1-4CBA-935E-6536DBF6113A}">
+<ds:datastoreItem xmlns:ds="http://schemas.openxmlformats.org/officeDocument/2006/customXml" ds:itemID="{EECDA156-63E2-48D3-B5D9-8982A9531DAD}">
   <ds:schemaRefs>
     <ds:schemaRef ds:uri="http://schemas.openxmlformats.org/officeDocument/2006/bibliography"/>
   </ds:schemaRefs>

</xml_diff>